<commit_message>
All 8 exercises solved
</commit_message>
<xml_diff>
--- a/SASProject description.docx
+++ b/SASProject description.docx
@@ -3,38 +3,16 @@
 <w:document xmlns:wpc="http://schemas.microsoft.com/office/word/2010/wordprocessingCanvas" xmlns:mc="http://schemas.openxmlformats.org/markup-compatibility/2006" xmlns:o="urn:schemas-microsoft-com:office:office" xmlns:r="http://schemas.openxmlformats.org/officeDocument/2006/relationships" xmlns:m="http://schemas.openxmlformats.org/officeDocument/2006/math" xmlns:v="urn:schemas-microsoft-com:vml" xmlns:wp14="http://schemas.microsoft.com/office/word/2010/wordprocessingDrawing" xmlns:wp="http://schemas.openxmlformats.org/drawingml/2006/wordprocessingDrawing" xmlns:w10="urn:schemas-microsoft-com:office:word" xmlns:w="http://schemas.openxmlformats.org/wordprocessingml/2006/main" xmlns:w14="http://schemas.microsoft.com/office/word/2010/wordml" xmlns:wpg="http://schemas.microsoft.com/office/word/2010/wordprocessingGroup" xmlns:wpi="http://schemas.microsoft.com/office/word/2010/wordprocessingInk" xmlns:wne="http://schemas.microsoft.com/office/word/2006/wordml" xmlns:wps="http://schemas.microsoft.com/office/word/2010/wordprocessingShape" mc:Ignorable="w14 wp14">
   <w:body>
     <w:p>
-      <w:pPr>
-        <w:rPr>
-          <w:lang w:val="pl-PL"/>
-        </w:rPr>
-      </w:pPr>
-      <w:r>
-        <w:rPr>
-          <w:lang w:val="pl-PL"/>
-        </w:rPr>
+      <w:r>
         <w:t>Tomasz Kisiel</w:t>
       </w:r>
     </w:p>
     <w:p>
-      <w:pPr>
-        <w:rPr>
-          <w:lang w:val="pl-PL"/>
-        </w:rPr>
-      </w:pPr>
-      <w:r>
-        <w:rPr>
-          <w:lang w:val="pl-PL"/>
-        </w:rPr>
+      <w:r>
         <w:t>27-10-2024</w:t>
       </w:r>
     </w:p>
-    <w:p>
-      <w:pPr>
-        <w:rPr>
-          <w:lang w:val="pl-PL"/>
-        </w:rPr>
-      </w:pPr>
-    </w:p>
+    <w:p/>
     <w:p>
       <w:r>
         <w:t xml:space="preserve">SASProject </w:t>
@@ -101,10 +79,7 @@
     </w:p>
     <w:p>
       <w:r>
-        <w:t>Calculate average weight for each type of fish.</w:t>
-      </w:r>
-      <w:r>
-        <w:t xml:space="preserve"> Sort them in decreasing order. Present only 50 the heaviest fish.</w:t>
+        <w:t>Calculate average weight for each type of fish. Sort them in decreasing order. Present only 50 the heaviest fish.</w:t>
       </w:r>
     </w:p>
     <w:p/>
@@ -142,7 +117,13 @@
     </w:p>
     <w:p>
       <w:r>
-        <w:t>Combine the column from task 4 and task 5 in order to create a new column Code in a form of “3SME”. Count how many observations will have “3SME” code.</w:t>
+        <w:t xml:space="preserve">Combine the column from task 4 and task 5 in order to create a new column Code in a form of “3SME”. Count how </w:t>
+      </w:r>
+      <w:r>
+        <w:t>many observations will have “5BR</w:t>
+      </w:r>
+      <w:r>
+        <w:t>E” code.</w:t>
       </w:r>
     </w:p>
     <w:p/>
@@ -261,16 +242,14 @@
     </w:p>
     <w:p>
       <w:r>
-        <w:t>Save the complete fish table wit</w:t>
-      </w:r>
+        <w:t>Save the complete fish table with 159 observations and new columns into an excel file.</w:t>
+      </w:r>
+    </w:p>
+    <w:p/>
+    <w:p>
       <w:bookmarkStart w:id="0" w:name="_GoBack"/>
       <w:bookmarkEnd w:id="0"/>
-      <w:r>
-        <w:t>h 159 observations and new columns into an excel file.</w:t>
-      </w:r>
-    </w:p>
-    <w:p/>
-    <w:p/>
+    </w:p>
     <w:p/>
     <w:p/>
     <w:p/>

</xml_diff>